<commit_message>
Everything is done, just want to go over it with Alex
Go girl go!
</commit_message>
<xml_diff>
--- a/Thesis Roman Numerals.docx
+++ b/Thesis Roman Numerals.docx
@@ -37,19 +37,7 @@
           <w:lang w:eastAsia="en-CA"/>
         </w:rPr>
         <w:tab/>
-        <w:t xml:space="preserve">In this thesis we sought to methodically confirm the quantum nature of the quantum dot, for which our mode of confirmation was not the usual entanglement, but rather in the detection of Rabi oscillations. </w:t>
-      </w:r>
-      <w:r>
-        <w:rPr>
-          <w:lang w:eastAsia="en-CA"/>
-        </w:rPr>
-        <w:t xml:space="preserve">Motivated by the statistical description of photons and the mechanism and structure behind the quantum dot a rationale for expecting Rabi oscillations is developed, along with a theoretical understanding for Rabi oscillations which include a model used at present. </w:t>
-      </w:r>
-      <w:r>
-        <w:rPr>
-          <w:lang w:eastAsia="en-CA"/>
-        </w:rPr>
-        <w:t xml:space="preserve">Furthermore, we wished to fine tune this model, by including dampening mechanisms detailed by Huber et. al. in Coherence and Degree of Time-Bin Entanglement from Quantum Dots. The suggested </w:t>
+        <w:t xml:space="preserve">In this thesis we sought to methodically confirm the quantum nature of the quantum dot, for which our mode of confirmation was not the usual entanglement, but rather in the detection of Rabi oscillations. Motivated by the statistical description of photons and the mechanism and structure behind the quantum dot a rationale for expecting Rabi oscillations is developed, along with a theoretical understanding for Rabi oscillations which include a model used at present. Furthermore, we wished to fine tune this model, by including dampening mechanisms detailed by Huber et. al. in Coherence and Degree of Time-Bin Entanglement from Quantum Dots. The suggested </w:t>
       </w:r>
       <w:proofErr w:type="spellStart"/>
       <w:r>
@@ -174,11 +162,14 @@
       </w:sdtPr>
       <w:sdtEndPr>
         <w:rPr>
-          <w:rFonts w:asciiTheme="minorHAnsi" w:hAnsiTheme="minorHAnsi"/>
+          <w:rFonts w:asciiTheme="majorHAnsi" w:eastAsiaTheme="majorEastAsia" w:hAnsiTheme="majorHAnsi" w:cstheme="majorBidi"/>
           <w:b/>
           <w:bCs/>
           <w:noProof/>
-          <w:sz w:val="22"/>
+          <w:color w:val="2F5496" w:themeColor="accent1" w:themeShade="BF"/>
+          <w:sz w:val="32"/>
+          <w:szCs w:val="32"/>
+          <w:lang w:val="en-US"/>
         </w:rPr>
       </w:sdtEndPr>
       <w:sdtContent>
@@ -211,700 +202,6 @@
             <w:t>Table of Contents</w:t>
           </w:r>
         </w:p>
-        <w:p>
-          <w:pPr>
-            <w:rPr>
-              <w:lang w:val="en-US"/>
-            </w:rPr>
-          </w:pPr>
-        </w:p>
-        <w:p>
-          <w:pPr>
-            <w:pStyle w:val="TOC1"/>
-            <w:tabs>
-              <w:tab w:val="right" w:leader="dot" w:pos="9350"/>
-            </w:tabs>
-            <w:rPr>
-              <w:rFonts w:asciiTheme="minorHAnsi" w:eastAsiaTheme="minorEastAsia" w:hAnsiTheme="minorHAnsi"/>
-              <w:noProof/>
-              <w:sz w:val="22"/>
-              <w:lang w:eastAsia="en-CA"/>
-            </w:rPr>
-          </w:pPr>
-          <w:r>
-            <w:fldChar w:fldCharType="begin"/>
-          </w:r>
-          <w:r>
-            <w:instrText xml:space="preserve"> TOC \o "1-3" \h \z \u </w:instrText>
-          </w:r>
-          <w:r>
-            <w:fldChar w:fldCharType="separate"/>
-          </w:r>
-          <w:hyperlink w:anchor="_Toc113034073" w:history="1">
-            <w:r>
-              <w:rPr>
-                <w:rStyle w:val="Hyperlink"/>
-                <w:rFonts w:eastAsia="Times New Roman"/>
-                <w:noProof/>
-                <w:lang w:eastAsia="en-CA"/>
-              </w:rPr>
-              <w:t xml:space="preserve">CHAPTER </w:t>
-            </w:r>
-            <w:r>
-              <w:rPr>
-                <w:rStyle w:val="Hyperlink"/>
-                <w:noProof/>
-              </w:rPr>
-              <w:t>1 Introduction</w:t>
-            </w:r>
-            <w:r>
-              <w:rPr>
-                <w:noProof/>
-                <w:webHidden/>
-              </w:rPr>
-              <w:tab/>
-              <w:t>1</w:t>
-            </w:r>
-          </w:hyperlink>
-        </w:p>
-        <w:p>
-          <w:pPr>
-            <w:pStyle w:val="TOC1"/>
-            <w:tabs>
-              <w:tab w:val="right" w:leader="dot" w:pos="9350"/>
-            </w:tabs>
-            <w:rPr>
-              <w:rFonts w:asciiTheme="minorHAnsi" w:eastAsiaTheme="minorEastAsia" w:hAnsiTheme="minorHAnsi"/>
-              <w:noProof/>
-              <w:sz w:val="22"/>
-              <w:lang w:eastAsia="en-CA"/>
-            </w:rPr>
-          </w:pPr>
-          <w:hyperlink w:anchor="_Toc113034074" w:history="1">
-            <w:r>
-              <w:rPr>
-                <w:rStyle w:val="Hyperlink"/>
-                <w:noProof/>
-              </w:rPr>
-              <w:t>CHAPTER 2 Historical and Mathematical Context</w:t>
-            </w:r>
-            <w:r>
-              <w:rPr>
-                <w:noProof/>
-                <w:webHidden/>
-              </w:rPr>
-              <w:tab/>
-            </w:r>
-          </w:hyperlink>
-          <w:r>
-            <w:rPr>
-              <w:noProof/>
-            </w:rPr>
-            <w:t>3</w:t>
-          </w:r>
-        </w:p>
-        <w:p>
-          <w:pPr>
-            <w:pStyle w:val="TOC2"/>
-            <w:tabs>
-              <w:tab w:val="right" w:leader="dot" w:pos="9350"/>
-            </w:tabs>
-            <w:rPr>
-              <w:rFonts w:asciiTheme="minorHAnsi" w:eastAsiaTheme="minorEastAsia" w:hAnsiTheme="minorHAnsi"/>
-              <w:noProof/>
-              <w:sz w:val="22"/>
-              <w:lang w:eastAsia="en-CA"/>
-            </w:rPr>
-          </w:pPr>
-          <w:hyperlink w:anchor="_Toc113034075" w:history="1">
-            <w:r>
-              <w:rPr>
-                <w:rStyle w:val="Hyperlink"/>
-                <w:noProof/>
-              </w:rPr>
-              <w:t>2.1    Quantum Background</w:t>
-            </w:r>
-            <w:r>
-              <w:rPr>
-                <w:noProof/>
-                <w:webHidden/>
-              </w:rPr>
-              <w:tab/>
-            </w:r>
-          </w:hyperlink>
-          <w:r>
-            <w:rPr>
-              <w:noProof/>
-            </w:rPr>
-            <w:t>3</w:t>
-          </w:r>
-        </w:p>
-        <w:p>
-          <w:pPr>
-            <w:pStyle w:val="TOC3"/>
-            <w:tabs>
-              <w:tab w:val="right" w:leader="dot" w:pos="9350"/>
-            </w:tabs>
-            <w:rPr>
-              <w:rFonts w:asciiTheme="minorHAnsi" w:eastAsiaTheme="minorEastAsia" w:hAnsiTheme="minorHAnsi"/>
-              <w:noProof/>
-              <w:sz w:val="22"/>
-              <w:lang w:eastAsia="en-CA"/>
-            </w:rPr>
-          </w:pPr>
-          <w:hyperlink w:anchor="_Toc113034076" w:history="1">
-            <w:r>
-              <w:rPr>
-                <w:rStyle w:val="Hyperlink"/>
-                <w:rFonts w:eastAsia="Times New Roman"/>
-                <w:noProof/>
-                <w:lang w:eastAsia="en-CA"/>
-              </w:rPr>
-              <w:t>2.1.1    Quantum Information Processing</w:t>
-            </w:r>
-            <w:r>
-              <w:rPr>
-                <w:noProof/>
-                <w:webHidden/>
-              </w:rPr>
-              <w:tab/>
-            </w:r>
-          </w:hyperlink>
-          <w:r>
-            <w:rPr>
-              <w:noProof/>
-            </w:rPr>
-            <w:t>3</w:t>
-          </w:r>
-        </w:p>
-        <w:p>
-          <w:pPr>
-            <w:pStyle w:val="TOC3"/>
-            <w:tabs>
-              <w:tab w:val="right" w:leader="dot" w:pos="9350"/>
-            </w:tabs>
-            <w:rPr>
-              <w:rFonts w:asciiTheme="minorHAnsi" w:eastAsiaTheme="minorEastAsia" w:hAnsiTheme="minorHAnsi"/>
-              <w:noProof/>
-              <w:sz w:val="22"/>
-              <w:lang w:eastAsia="en-CA"/>
-            </w:rPr>
-          </w:pPr>
-          <w:hyperlink w:anchor="_Toc113034077" w:history="1">
-            <w:r>
-              <w:rPr>
-                <w:rStyle w:val="Hyperlink"/>
-                <w:rFonts w:eastAsia="Times New Roman"/>
-                <w:noProof/>
-                <w:lang w:eastAsia="en-CA"/>
-              </w:rPr>
-              <w:t>2.1.2    States and Measurement</w:t>
-            </w:r>
-            <w:r>
-              <w:rPr>
-                <w:noProof/>
-                <w:webHidden/>
-              </w:rPr>
-              <w:tab/>
-              <w:t>6</w:t>
-            </w:r>
-          </w:hyperlink>
-        </w:p>
-        <w:p>
-          <w:pPr>
-            <w:pStyle w:val="TOC3"/>
-            <w:tabs>
-              <w:tab w:val="right" w:leader="dot" w:pos="9350"/>
-            </w:tabs>
-            <w:rPr>
-              <w:rFonts w:asciiTheme="minorHAnsi" w:eastAsiaTheme="minorEastAsia" w:hAnsiTheme="minorHAnsi"/>
-              <w:noProof/>
-              <w:sz w:val="22"/>
-              <w:lang w:eastAsia="en-CA"/>
-            </w:rPr>
-          </w:pPr>
-          <w:hyperlink w:anchor="_Toc113034078" w:history="1">
-            <w:r>
-              <w:rPr>
-                <w:rStyle w:val="Hyperlink"/>
-                <w:rFonts w:eastAsia="Times New Roman"/>
-                <w:noProof/>
-                <w:lang w:eastAsia="en-CA"/>
-              </w:rPr>
-              <w:t>2.1.3    Quantum Harmonic Oscillator</w:t>
-            </w:r>
-            <w:r>
-              <w:rPr>
-                <w:noProof/>
-                <w:webHidden/>
-              </w:rPr>
-              <w:tab/>
-              <w:t>8</w:t>
-            </w:r>
-          </w:hyperlink>
-        </w:p>
-        <w:p>
-          <w:pPr>
-            <w:pStyle w:val="TOC3"/>
-            <w:tabs>
-              <w:tab w:val="right" w:leader="dot" w:pos="9350"/>
-            </w:tabs>
-            <w:rPr>
-              <w:rFonts w:asciiTheme="minorHAnsi" w:eastAsiaTheme="minorEastAsia" w:hAnsiTheme="minorHAnsi"/>
-              <w:noProof/>
-              <w:sz w:val="22"/>
-              <w:lang w:eastAsia="en-CA"/>
-            </w:rPr>
-          </w:pPr>
-          <w:hyperlink w:anchor="_Toc113034079" w:history="1">
-            <w:r>
-              <w:rPr>
-                <w:rStyle w:val="Hyperlink"/>
-                <w:rFonts w:eastAsia="Times New Roman"/>
-                <w:noProof/>
-                <w:lang w:eastAsia="en-CA"/>
-              </w:rPr>
-              <w:t>2.1.4    Quantum Optics</w:t>
-            </w:r>
-            <w:r>
-              <w:rPr>
-                <w:noProof/>
-                <w:webHidden/>
-              </w:rPr>
-              <w:tab/>
-              <w:t>10</w:t>
-            </w:r>
-          </w:hyperlink>
-        </w:p>
-        <w:p>
-          <w:pPr>
-            <w:pStyle w:val="TOC2"/>
-            <w:tabs>
-              <w:tab w:val="right" w:leader="dot" w:pos="9350"/>
-            </w:tabs>
-            <w:rPr>
-              <w:rFonts w:asciiTheme="minorHAnsi" w:eastAsiaTheme="minorEastAsia" w:hAnsiTheme="minorHAnsi"/>
-              <w:noProof/>
-              <w:sz w:val="22"/>
-              <w:lang w:eastAsia="en-CA"/>
-            </w:rPr>
-          </w:pPr>
-          <w:hyperlink w:anchor="_Toc113034080" w:history="1">
-            <w:r>
-              <w:rPr>
-                <w:rStyle w:val="Hyperlink"/>
-                <w:noProof/>
-              </w:rPr>
-              <w:t>2.2    Hong-Ou-Mandel Experiment</w:t>
-            </w:r>
-            <w:r>
-              <w:rPr>
-                <w:noProof/>
-                <w:webHidden/>
-              </w:rPr>
-              <w:tab/>
-              <w:t>16</w:t>
-            </w:r>
-          </w:hyperlink>
-        </w:p>
-        <w:p>
-          <w:pPr>
-            <w:pStyle w:val="TOC3"/>
-            <w:tabs>
-              <w:tab w:val="right" w:leader="dot" w:pos="9350"/>
-            </w:tabs>
-            <w:rPr>
-              <w:rFonts w:asciiTheme="minorHAnsi" w:eastAsiaTheme="minorEastAsia" w:hAnsiTheme="minorHAnsi"/>
-              <w:noProof/>
-              <w:sz w:val="22"/>
-              <w:lang w:eastAsia="en-CA"/>
-            </w:rPr>
-          </w:pPr>
-          <w:hyperlink w:anchor="_Toc113034081" w:history="1">
-            <w:r>
-              <w:rPr>
-                <w:rStyle w:val="Hyperlink"/>
-                <w:rFonts w:eastAsia="Times New Roman"/>
-                <w:noProof/>
-                <w:shd w:val="clear" w:color="auto" w:fill="FFFFFF"/>
-                <w:lang w:eastAsia="en-CA"/>
-              </w:rPr>
-              <w:t>2.2.1    Experimental Set Up</w:t>
-            </w:r>
-            <w:r>
-              <w:rPr>
-                <w:noProof/>
-                <w:webHidden/>
-              </w:rPr>
-              <w:tab/>
-              <w:t>16</w:t>
-            </w:r>
-          </w:hyperlink>
-        </w:p>
-        <w:p>
-          <w:pPr>
-            <w:pStyle w:val="TOC3"/>
-            <w:tabs>
-              <w:tab w:val="right" w:leader="dot" w:pos="9350"/>
-            </w:tabs>
-            <w:rPr>
-              <w:rFonts w:asciiTheme="minorHAnsi" w:eastAsiaTheme="minorEastAsia" w:hAnsiTheme="minorHAnsi"/>
-              <w:noProof/>
-              <w:sz w:val="22"/>
-              <w:lang w:eastAsia="en-CA"/>
-            </w:rPr>
-          </w:pPr>
-          <w:hyperlink w:anchor="_Toc113034082" w:history="1">
-            <w:r>
-              <w:rPr>
-                <w:rStyle w:val="Hyperlink"/>
-                <w:rFonts w:eastAsia="Times New Roman"/>
-                <w:noProof/>
-                <w:shd w:val="clear" w:color="auto" w:fill="FFFFFF"/>
-                <w:lang w:eastAsia="en-CA"/>
-              </w:rPr>
-              <w:t>2.2.2    Results</w:t>
-            </w:r>
-            <w:r>
-              <w:rPr>
-                <w:noProof/>
-                <w:webHidden/>
-              </w:rPr>
-              <w:tab/>
-              <w:t>18</w:t>
-            </w:r>
-          </w:hyperlink>
-        </w:p>
-        <w:p>
-          <w:pPr>
-            <w:pStyle w:val="TOC2"/>
-            <w:tabs>
-              <w:tab w:val="right" w:leader="dot" w:pos="9350"/>
-            </w:tabs>
-            <w:rPr>
-              <w:rFonts w:asciiTheme="minorHAnsi" w:eastAsiaTheme="minorEastAsia" w:hAnsiTheme="minorHAnsi"/>
-              <w:noProof/>
-              <w:sz w:val="22"/>
-              <w:lang w:eastAsia="en-CA"/>
-            </w:rPr>
-          </w:pPr>
-          <w:hyperlink w:anchor="_Toc113034083" w:history="1">
-            <w:r>
-              <w:rPr>
-                <w:rStyle w:val="Hyperlink"/>
-                <w:noProof/>
-                <w:shd w:val="clear" w:color="auto" w:fill="FFFFFF"/>
-              </w:rPr>
-              <w:t>2.3    Hanbury-Brown Twiss Experiment</w:t>
-            </w:r>
-            <w:r>
-              <w:rPr>
-                <w:noProof/>
-                <w:webHidden/>
-              </w:rPr>
-              <w:tab/>
-              <w:t>19</w:t>
-            </w:r>
-          </w:hyperlink>
-        </w:p>
-        <w:p>
-          <w:pPr>
-            <w:pStyle w:val="TOC3"/>
-            <w:tabs>
-              <w:tab w:val="right" w:leader="dot" w:pos="9350"/>
-            </w:tabs>
-            <w:rPr>
-              <w:rFonts w:asciiTheme="minorHAnsi" w:eastAsiaTheme="minorEastAsia" w:hAnsiTheme="minorHAnsi"/>
-              <w:noProof/>
-              <w:sz w:val="22"/>
-              <w:lang w:eastAsia="en-CA"/>
-            </w:rPr>
-          </w:pPr>
-          <w:hyperlink w:anchor="_Toc113034084" w:history="1">
-            <w:r>
-              <w:rPr>
-                <w:rStyle w:val="Hyperlink"/>
-                <w:noProof/>
-                <w:lang w:eastAsia="en-CA"/>
-              </w:rPr>
-              <w:t>2.3.1    Historical Context</w:t>
-            </w:r>
-            <w:r>
-              <w:rPr>
-                <w:noProof/>
-                <w:webHidden/>
-              </w:rPr>
-              <w:tab/>
-              <w:t>19</w:t>
-            </w:r>
-          </w:hyperlink>
-        </w:p>
-        <w:p>
-          <w:pPr>
-            <w:pStyle w:val="TOC3"/>
-            <w:tabs>
-              <w:tab w:val="right" w:leader="dot" w:pos="9350"/>
-            </w:tabs>
-            <w:rPr>
-              <w:rFonts w:asciiTheme="minorHAnsi" w:eastAsiaTheme="minorEastAsia" w:hAnsiTheme="minorHAnsi"/>
-              <w:noProof/>
-              <w:sz w:val="22"/>
-              <w:lang w:eastAsia="en-CA"/>
-            </w:rPr>
-          </w:pPr>
-          <w:hyperlink w:anchor="_Toc113034085" w:history="1">
-            <w:r>
-              <w:rPr>
-                <w:rStyle w:val="Hyperlink"/>
-                <w:rFonts w:eastAsia="Times New Roman"/>
-                <w:noProof/>
-                <w:lang w:eastAsia="en-CA"/>
-              </w:rPr>
-              <w:t>2.3.2    The Experiment and the Correlation Function</w:t>
-            </w:r>
-            <w:r>
-              <w:rPr>
-                <w:noProof/>
-                <w:webHidden/>
-              </w:rPr>
-              <w:tab/>
-              <w:t>20</w:t>
-            </w:r>
-          </w:hyperlink>
-        </w:p>
-        <w:p>
-          <w:pPr>
-            <w:pStyle w:val="TOC1"/>
-            <w:tabs>
-              <w:tab w:val="right" w:leader="dot" w:pos="9350"/>
-            </w:tabs>
-            <w:rPr>
-              <w:rFonts w:asciiTheme="minorHAnsi" w:eastAsiaTheme="minorEastAsia" w:hAnsiTheme="minorHAnsi"/>
-              <w:noProof/>
-              <w:sz w:val="22"/>
-              <w:lang w:eastAsia="en-CA"/>
-            </w:rPr>
-          </w:pPr>
-          <w:hyperlink w:anchor="_Toc113034086" w:history="1">
-            <w:r>
-              <w:rPr>
-                <w:rStyle w:val="Hyperlink"/>
-                <w:rFonts w:eastAsia="Times New Roman"/>
-                <w:noProof/>
-                <w:lang w:eastAsia="en-CA"/>
-              </w:rPr>
-              <w:t>CHAPTER 3 Methodology and Results</w:t>
-            </w:r>
-            <w:r>
-              <w:rPr>
-                <w:noProof/>
-                <w:webHidden/>
-              </w:rPr>
-              <w:tab/>
-              <w:t>22</w:t>
-            </w:r>
-          </w:hyperlink>
-        </w:p>
-        <w:p>
-          <w:pPr>
-            <w:pStyle w:val="TOC2"/>
-            <w:tabs>
-              <w:tab w:val="right" w:leader="dot" w:pos="9350"/>
-            </w:tabs>
-            <w:rPr>
-              <w:rFonts w:asciiTheme="minorHAnsi" w:eastAsiaTheme="minorEastAsia" w:hAnsiTheme="minorHAnsi"/>
-              <w:noProof/>
-              <w:sz w:val="22"/>
-              <w:lang w:eastAsia="en-CA"/>
-            </w:rPr>
-          </w:pPr>
-          <w:hyperlink w:anchor="_Toc113034087" w:history="1">
-            <w:r>
-              <w:rPr>
-                <w:rStyle w:val="Hyperlink"/>
-                <w:noProof/>
-              </w:rPr>
-              <w:t>3.1    The Second-Order Correlation Function – HOM Edition</w:t>
-            </w:r>
-            <w:r>
-              <w:rPr>
-                <w:noProof/>
-                <w:webHidden/>
-              </w:rPr>
-              <w:tab/>
-              <w:t>22</w:t>
-            </w:r>
-          </w:hyperlink>
-        </w:p>
-        <w:p>
-          <w:pPr>
-            <w:pStyle w:val="TOC2"/>
-            <w:tabs>
-              <w:tab w:val="right" w:leader="dot" w:pos="9350"/>
-            </w:tabs>
-            <w:rPr>
-              <w:rFonts w:asciiTheme="minorHAnsi" w:eastAsiaTheme="minorEastAsia" w:hAnsiTheme="minorHAnsi"/>
-              <w:noProof/>
-              <w:sz w:val="22"/>
-              <w:lang w:eastAsia="en-CA"/>
-            </w:rPr>
-          </w:pPr>
-          <w:hyperlink w:anchor="_Toc113034088" w:history="1">
-            <w:r>
-              <w:rPr>
-                <w:rStyle w:val="Hyperlink"/>
-                <w:noProof/>
-              </w:rPr>
-              <w:t>3.2    Probability Distribution and Detection of the Quantum Beat</w:t>
-            </w:r>
-            <w:r>
-              <w:rPr>
-                <w:noProof/>
-                <w:webHidden/>
-              </w:rPr>
-              <w:tab/>
-              <w:t>24</w:t>
-            </w:r>
-          </w:hyperlink>
-        </w:p>
-        <w:p>
-          <w:pPr>
-            <w:pStyle w:val="TOC3"/>
-            <w:tabs>
-              <w:tab w:val="right" w:leader="dot" w:pos="9350"/>
-            </w:tabs>
-            <w:rPr>
-              <w:rFonts w:asciiTheme="minorHAnsi" w:eastAsiaTheme="minorEastAsia" w:hAnsiTheme="minorHAnsi"/>
-              <w:noProof/>
-              <w:sz w:val="22"/>
-              <w:lang w:eastAsia="en-CA"/>
-            </w:rPr>
-          </w:pPr>
-          <w:hyperlink w:anchor="_Toc113034089" w:history="1">
-            <w:r>
-              <w:rPr>
-                <w:rStyle w:val="Hyperlink"/>
-                <w:rFonts w:eastAsia="Times New Roman"/>
-                <w:noProof/>
-                <w:lang w:eastAsia="en-CA"/>
-              </w:rPr>
-              <w:t>3.3    The Gaussian Photon</w:t>
-            </w:r>
-            <w:r>
-              <w:rPr>
-                <w:noProof/>
-                <w:webHidden/>
-              </w:rPr>
-              <w:tab/>
-              <w:t>25</w:t>
-            </w:r>
-          </w:hyperlink>
-        </w:p>
-        <w:p>
-          <w:pPr>
-            <w:pStyle w:val="TOC1"/>
-            <w:tabs>
-              <w:tab w:val="right" w:leader="dot" w:pos="9350"/>
-            </w:tabs>
-            <w:rPr>
-              <w:rFonts w:asciiTheme="minorHAnsi" w:eastAsiaTheme="minorEastAsia" w:hAnsiTheme="minorHAnsi"/>
-              <w:noProof/>
-              <w:sz w:val="22"/>
-              <w:lang w:eastAsia="en-CA"/>
-            </w:rPr>
-          </w:pPr>
-          <w:hyperlink w:anchor="_Toc113034090" w:history="1">
-            <w:r>
-              <w:rPr>
-                <w:rStyle w:val="Hyperlink"/>
-                <w:rFonts w:eastAsia="Times New Roman"/>
-                <w:noProof/>
-                <w:lang w:eastAsia="en-CA"/>
-              </w:rPr>
-              <w:t>CHAPTER 4 Conclusions and Future Considerations</w:t>
-            </w:r>
-            <w:r>
-              <w:rPr>
-                <w:noProof/>
-                <w:webHidden/>
-              </w:rPr>
-              <w:tab/>
-              <w:t>27</w:t>
-            </w:r>
-          </w:hyperlink>
-        </w:p>
-        <w:p>
-          <w:pPr>
-            <w:pStyle w:val="TOC1"/>
-            <w:tabs>
-              <w:tab w:val="right" w:leader="dot" w:pos="9350"/>
-            </w:tabs>
-            <w:rPr>
-              <w:rFonts w:asciiTheme="minorHAnsi" w:eastAsiaTheme="minorEastAsia" w:hAnsiTheme="minorHAnsi"/>
-              <w:noProof/>
-              <w:sz w:val="22"/>
-              <w:lang w:eastAsia="en-CA"/>
-            </w:rPr>
-          </w:pPr>
-          <w:hyperlink w:anchor="_Toc113034091" w:history="1">
-            <w:r>
-              <w:rPr>
-                <w:rStyle w:val="Hyperlink"/>
-                <w:noProof/>
-              </w:rPr>
-              <w:t>ACKNOWLEDGEMENTS</w:t>
-            </w:r>
-            <w:r>
-              <w:rPr>
-                <w:noProof/>
-                <w:webHidden/>
-              </w:rPr>
-              <w:tab/>
-              <w:t>30</w:t>
-            </w:r>
-          </w:hyperlink>
-        </w:p>
-        <w:p>
-          <w:pPr>
-            <w:pStyle w:val="TOC1"/>
-            <w:tabs>
-              <w:tab w:val="right" w:leader="dot" w:pos="9350"/>
-            </w:tabs>
-            <w:rPr>
-              <w:rFonts w:asciiTheme="minorHAnsi" w:eastAsiaTheme="minorEastAsia" w:hAnsiTheme="minorHAnsi"/>
-              <w:noProof/>
-              <w:sz w:val="22"/>
-              <w:lang w:eastAsia="en-CA"/>
-            </w:rPr>
-          </w:pPr>
-          <w:hyperlink w:anchor="_Toc113034092" w:history="1">
-            <w:r>
-              <w:rPr>
-                <w:rStyle w:val="Hyperlink"/>
-                <w:noProof/>
-              </w:rPr>
-              <w:t>BIBLIOGRAPHY</w:t>
-            </w:r>
-            <w:r>
-              <w:rPr>
-                <w:noProof/>
-                <w:webHidden/>
-              </w:rPr>
-              <w:tab/>
-              <w:t>31</w:t>
-            </w:r>
-          </w:hyperlink>
-        </w:p>
-        <w:p>
-          <w:r>
-            <w:rPr>
-              <w:b/>
-              <w:bCs/>
-              <w:noProof/>
-            </w:rPr>
-            <w:fldChar w:fldCharType="end"/>
-          </w:r>
-        </w:p>
       </w:sdtContent>
     </w:sdt>
     <w:p>
@@ -916,6 +213,824 @@
           <w:lang w:eastAsia="en-CA"/>
         </w:rPr>
       </w:pPr>
+    </w:p>
+    <w:p>
+      <w:pPr>
+        <w:pStyle w:val="TOC1"/>
+        <w:tabs>
+          <w:tab w:val="right" w:leader="dot" w:pos="9782"/>
+        </w:tabs>
+        <w:rPr>
+          <w:noProof/>
+          <w:u w:val="single"/>
+        </w:rPr>
+      </w:pPr>
+      <w:hyperlink w:anchor="_Toc124162456" w:history="1">
+        <w:r>
+          <w:rPr>
+            <w:rStyle w:val="Hyperlink"/>
+            <w:rFonts w:eastAsia="Times New Roman"/>
+            <w:noProof/>
+            <w:color w:val="auto"/>
+            <w:lang w:eastAsia="en-CA"/>
+          </w:rPr>
+          <w:t>Chapter 1 – Introduction</w:t>
+        </w:r>
+        <w:r>
+          <w:rPr>
+            <w:noProof/>
+            <w:webHidden/>
+          </w:rPr>
+          <w:tab/>
+        </w:r>
+        <w:r>
+          <w:rPr>
+            <w:noProof/>
+            <w:webHidden/>
+          </w:rPr>
+          <w:t>1</w:t>
+        </w:r>
+      </w:hyperlink>
+    </w:p>
+    <w:p>
+      <w:pPr>
+        <w:pStyle w:val="TOC1"/>
+        <w:tabs>
+          <w:tab w:val="right" w:leader="dot" w:pos="9782"/>
+        </w:tabs>
+        <w:rPr>
+          <w:noProof/>
+        </w:rPr>
+      </w:pPr>
+      <w:hyperlink w:anchor="_Toc124162457" w:history="1">
+        <w:r>
+          <w:rPr>
+            <w:rStyle w:val="Hyperlink"/>
+            <w:noProof/>
+            <w:color w:val="auto"/>
+          </w:rPr>
+          <w:t>Chapter 2 – Experimental and Theoretical Context</w:t>
+        </w:r>
+        <w:r>
+          <w:rPr>
+            <w:noProof/>
+            <w:webHidden/>
+          </w:rPr>
+          <w:tab/>
+        </w:r>
+        <w:r>
+          <w:rPr>
+            <w:noProof/>
+            <w:webHidden/>
+          </w:rPr>
+          <w:t>4</w:t>
+        </w:r>
+      </w:hyperlink>
+    </w:p>
+    <w:p>
+      <w:pPr>
+        <w:pStyle w:val="TOC2"/>
+        <w:tabs>
+          <w:tab w:val="right" w:leader="dot" w:pos="9782"/>
+        </w:tabs>
+        <w:rPr>
+          <w:noProof/>
+        </w:rPr>
+      </w:pPr>
+      <w:hyperlink w:anchor="_Toc124162458" w:history="1">
+        <w:r>
+          <w:rPr>
+            <w:rStyle w:val="Hyperlink"/>
+            <w:noProof/>
+            <w:color w:val="auto"/>
+          </w:rPr>
+          <w:t>2.1 What is Modelled - Rabi Oscillations</w:t>
+        </w:r>
+        <w:r>
+          <w:rPr>
+            <w:noProof/>
+            <w:webHidden/>
+          </w:rPr>
+          <w:tab/>
+        </w:r>
+        <w:r>
+          <w:rPr>
+            <w:noProof/>
+            <w:webHidden/>
+          </w:rPr>
+          <w:t>4</w:t>
+        </w:r>
+      </w:hyperlink>
+    </w:p>
+    <w:p>
+      <w:pPr>
+        <w:pStyle w:val="TOC3"/>
+        <w:tabs>
+          <w:tab w:val="right" w:leader="dot" w:pos="9782"/>
+        </w:tabs>
+        <w:rPr>
+          <w:noProof/>
+        </w:rPr>
+      </w:pPr>
+      <w:hyperlink w:anchor="_Toc124162459" w:history="1">
+        <w:r>
+          <w:rPr>
+            <w:rStyle w:val="Hyperlink"/>
+            <w:noProof/>
+            <w:color w:val="auto"/>
+          </w:rPr>
+          <w:t>2.1.1 General Intuition</w:t>
+        </w:r>
+        <w:r>
+          <w:rPr>
+            <w:noProof/>
+            <w:webHidden/>
+          </w:rPr>
+          <w:tab/>
+        </w:r>
+        <w:r>
+          <w:rPr>
+            <w:noProof/>
+            <w:webHidden/>
+          </w:rPr>
+          <w:t>4</w:t>
+        </w:r>
+      </w:hyperlink>
+    </w:p>
+    <w:p>
+      <w:pPr>
+        <w:pStyle w:val="TOC3"/>
+        <w:tabs>
+          <w:tab w:val="right" w:leader="dot" w:pos="9782"/>
+        </w:tabs>
+        <w:rPr>
+          <w:noProof/>
+        </w:rPr>
+      </w:pPr>
+      <w:hyperlink w:anchor="_Toc124162460" w:history="1">
+        <w:r>
+          <w:rPr>
+            <w:rStyle w:val="Hyperlink"/>
+            <w:noProof/>
+            <w:color w:val="auto"/>
+          </w:rPr>
+          <w:t>2.1.2 The Idealized Scenario</w:t>
+        </w:r>
+        <w:r>
+          <w:rPr>
+            <w:noProof/>
+            <w:webHidden/>
+          </w:rPr>
+          <w:tab/>
+        </w:r>
+        <w:r>
+          <w:rPr>
+            <w:noProof/>
+            <w:webHidden/>
+          </w:rPr>
+          <w:fldChar w:fldCharType="begin"/>
+        </w:r>
+        <w:r>
+          <w:rPr>
+            <w:noProof/>
+            <w:webHidden/>
+          </w:rPr>
+          <w:instrText xml:space="preserve"> PAGEREF _Toc124162460 \h </w:instrText>
+        </w:r>
+        <w:r>
+          <w:rPr>
+            <w:noProof/>
+            <w:webHidden/>
+          </w:rPr>
+          <w:fldChar w:fldCharType="separate"/>
+        </w:r>
+        <w:r>
+          <w:rPr>
+            <w:b/>
+            <w:bCs/>
+            <w:noProof/>
+            <w:webHidden/>
+            <w:lang w:val="en-US"/>
+          </w:rPr>
+          <w:t>8</w:t>
+        </w:r>
+        <w:r>
+          <w:rPr>
+            <w:noProof/>
+            <w:webHidden/>
+          </w:rPr>
+          <w:fldChar w:fldCharType="end"/>
+        </w:r>
+      </w:hyperlink>
+    </w:p>
+    <w:p>
+      <w:pPr>
+        <w:pStyle w:val="TOC3"/>
+        <w:tabs>
+          <w:tab w:val="right" w:leader="dot" w:pos="9782"/>
+        </w:tabs>
+        <w:rPr>
+          <w:noProof/>
+        </w:rPr>
+      </w:pPr>
+      <w:hyperlink w:anchor="_Toc124162461" w:history="1">
+        <w:r>
+          <w:rPr>
+            <w:rStyle w:val="Hyperlink"/>
+            <w:noProof/>
+            <w:color w:val="auto"/>
+          </w:rPr>
+          <w:t>2.1.3 Approaching the Real World</w:t>
+        </w:r>
+        <w:r>
+          <w:rPr>
+            <w:noProof/>
+            <w:webHidden/>
+          </w:rPr>
+          <w:tab/>
+        </w:r>
+        <w:r>
+          <w:rPr>
+            <w:noProof/>
+            <w:webHidden/>
+          </w:rPr>
+          <w:t>9</w:t>
+        </w:r>
+      </w:hyperlink>
+    </w:p>
+    <w:p>
+      <w:pPr>
+        <w:pStyle w:val="TOC2"/>
+        <w:tabs>
+          <w:tab w:val="right" w:leader="dot" w:pos="9782"/>
+        </w:tabs>
+        <w:rPr>
+          <w:noProof/>
+        </w:rPr>
+      </w:pPr>
+      <w:hyperlink w:anchor="_Toc124162462" w:history="1">
+        <w:r>
+          <w:rPr>
+            <w:rStyle w:val="Hyperlink"/>
+            <w:noProof/>
+            <w:color w:val="auto"/>
+          </w:rPr>
+          <w:t>2.2 Object Studied – The Photon</w:t>
+        </w:r>
+        <w:r>
+          <w:rPr>
+            <w:noProof/>
+            <w:webHidden/>
+          </w:rPr>
+          <w:tab/>
+        </w:r>
+        <w:r>
+          <w:rPr>
+            <w:noProof/>
+            <w:webHidden/>
+          </w:rPr>
+          <w:t>11</w:t>
+        </w:r>
+      </w:hyperlink>
+    </w:p>
+    <w:p>
+      <w:pPr>
+        <w:pStyle w:val="TOC3"/>
+        <w:tabs>
+          <w:tab w:val="right" w:leader="dot" w:pos="9782"/>
+        </w:tabs>
+        <w:rPr>
+          <w:noProof/>
+        </w:rPr>
+      </w:pPr>
+      <w:hyperlink w:anchor="_Toc124162463" w:history="1">
+        <w:r>
+          <w:rPr>
+            <w:rStyle w:val="Hyperlink"/>
+            <w:noProof/>
+            <w:color w:val="auto"/>
+          </w:rPr>
+          <w:t>2.2.1 The Toy Model</w:t>
+        </w:r>
+        <w:r>
+          <w:rPr>
+            <w:noProof/>
+            <w:webHidden/>
+          </w:rPr>
+          <w:tab/>
+        </w:r>
+        <w:r>
+          <w:rPr>
+            <w:noProof/>
+            <w:webHidden/>
+          </w:rPr>
+          <w:t>12</w:t>
+        </w:r>
+      </w:hyperlink>
+    </w:p>
+    <w:p>
+      <w:pPr>
+        <w:pStyle w:val="TOC2"/>
+        <w:tabs>
+          <w:tab w:val="right" w:leader="dot" w:pos="9782"/>
+        </w:tabs>
+        <w:rPr>
+          <w:noProof/>
+        </w:rPr>
+      </w:pPr>
+      <w:hyperlink w:anchor="_Toc124162464" w:history="1">
+        <w:r>
+          <w:rPr>
+            <w:rStyle w:val="Hyperlink"/>
+            <w:noProof/>
+            <w:color w:val="auto"/>
+          </w:rPr>
+          <w:t>2.3 Production of Object – The Quantum Dot</w:t>
+        </w:r>
+        <w:r>
+          <w:rPr>
+            <w:noProof/>
+            <w:webHidden/>
+          </w:rPr>
+          <w:tab/>
+        </w:r>
+        <w:r>
+          <w:rPr>
+            <w:noProof/>
+            <w:webHidden/>
+          </w:rPr>
+          <w:t>15</w:t>
+        </w:r>
+      </w:hyperlink>
+    </w:p>
+    <w:p>
+      <w:pPr>
+        <w:pStyle w:val="TOC3"/>
+        <w:tabs>
+          <w:tab w:val="right" w:leader="dot" w:pos="9782"/>
+        </w:tabs>
+        <w:rPr>
+          <w:noProof/>
+        </w:rPr>
+      </w:pPr>
+      <w:hyperlink w:anchor="_Toc124162465" w:history="1">
+        <w:r>
+          <w:rPr>
+            <w:rStyle w:val="Hyperlink"/>
+            <w:noProof/>
+            <w:color w:val="auto"/>
+          </w:rPr>
+          <w:t>2.3.1 Quantum Dot Structure and Mechanism – Core-Shell Quantum Dot</w:t>
+        </w:r>
+        <w:r>
+          <w:rPr>
+            <w:noProof/>
+            <w:webHidden/>
+          </w:rPr>
+          <w:tab/>
+        </w:r>
+        <w:r>
+          <w:rPr>
+            <w:noProof/>
+            <w:webHidden/>
+          </w:rPr>
+          <w:t>16</w:t>
+        </w:r>
+      </w:hyperlink>
+    </w:p>
+    <w:p>
+      <w:pPr>
+        <w:pStyle w:val="TOC3"/>
+        <w:tabs>
+          <w:tab w:val="right" w:leader="dot" w:pos="9782"/>
+        </w:tabs>
+        <w:rPr>
+          <w:noProof/>
+        </w:rPr>
+      </w:pPr>
+      <w:hyperlink w:anchor="_Toc124162466" w:history="1">
+        <w:r>
+          <w:rPr>
+            <w:rStyle w:val="Hyperlink"/>
+            <w:rFonts w:eastAsia="Times New Roman"/>
+            <w:noProof/>
+            <w:color w:val="auto"/>
+            <w:lang w:eastAsia="en-CA"/>
+          </w:rPr>
+          <w:t>2.3.2 Quantum Dot Used in Thesis</w:t>
+        </w:r>
+        <w:r>
+          <w:rPr>
+            <w:noProof/>
+            <w:webHidden/>
+          </w:rPr>
+          <w:tab/>
+        </w:r>
+        <w:r>
+          <w:rPr>
+            <w:noProof/>
+            <w:webHidden/>
+          </w:rPr>
+          <w:t>20</w:t>
+        </w:r>
+      </w:hyperlink>
+    </w:p>
+    <w:p>
+      <w:pPr>
+        <w:pStyle w:val="TOC2"/>
+        <w:tabs>
+          <w:tab w:val="right" w:leader="dot" w:pos="9782"/>
+        </w:tabs>
+        <w:rPr>
+          <w:noProof/>
+        </w:rPr>
+      </w:pPr>
+      <w:hyperlink w:anchor="_Toc124162467" w:history="1">
+        <w:r>
+          <w:rPr>
+            <w:rStyle w:val="Hyperlink"/>
+            <w:noProof/>
+            <w:color w:val="auto"/>
+          </w:rPr>
+          <w:t>2.4 Lindblad Master Equation</w:t>
+        </w:r>
+        <w:r>
+          <w:rPr>
+            <w:noProof/>
+            <w:webHidden/>
+          </w:rPr>
+          <w:tab/>
+        </w:r>
+        <w:r>
+          <w:rPr>
+            <w:noProof/>
+            <w:webHidden/>
+          </w:rPr>
+          <w:t>21</w:t>
+        </w:r>
+      </w:hyperlink>
+    </w:p>
+    <w:p>
+      <w:pPr>
+        <w:pStyle w:val="TOC1"/>
+        <w:tabs>
+          <w:tab w:val="right" w:leader="dot" w:pos="9782"/>
+        </w:tabs>
+        <w:rPr>
+          <w:noProof/>
+        </w:rPr>
+      </w:pPr>
+      <w:hyperlink w:anchor="_Toc124162468" w:history="1">
+        <w:r>
+          <w:rPr>
+            <w:rStyle w:val="Hyperlink"/>
+            <w:rFonts w:eastAsia="Times New Roman"/>
+            <w:noProof/>
+            <w:color w:val="auto"/>
+            <w:lang w:eastAsia="en-CA"/>
+          </w:rPr>
+          <w:t>Chapter 3 – Methodology, Findings, and Analysis</w:t>
+        </w:r>
+        <w:r>
+          <w:rPr>
+            <w:noProof/>
+            <w:webHidden/>
+          </w:rPr>
+          <w:tab/>
+        </w:r>
+        <w:r>
+          <w:rPr>
+            <w:noProof/>
+            <w:webHidden/>
+          </w:rPr>
+          <w:t>25</w:t>
+        </w:r>
+      </w:hyperlink>
+    </w:p>
+    <w:p>
+      <w:pPr>
+        <w:pStyle w:val="TOC2"/>
+        <w:tabs>
+          <w:tab w:val="right" w:leader="dot" w:pos="9782"/>
+        </w:tabs>
+        <w:rPr>
+          <w:noProof/>
+        </w:rPr>
+      </w:pPr>
+      <w:hyperlink w:anchor="_Toc124162469" w:history="1">
+        <w:r>
+          <w:rPr>
+            <w:rStyle w:val="Hyperlink"/>
+            <w:noProof/>
+            <w:color w:val="auto"/>
+            <w:lang w:eastAsia="en-CA"/>
+          </w:rPr>
+          <w:t>3.1 General Methodology</w:t>
+        </w:r>
+        <w:r>
+          <w:rPr>
+            <w:noProof/>
+            <w:webHidden/>
+          </w:rPr>
+          <w:tab/>
+        </w:r>
+        <w:r>
+          <w:rPr>
+            <w:noProof/>
+            <w:webHidden/>
+          </w:rPr>
+          <w:t>25</w:t>
+        </w:r>
+      </w:hyperlink>
+    </w:p>
+    <w:p>
+      <w:pPr>
+        <w:pStyle w:val="TOC3"/>
+        <w:tabs>
+          <w:tab w:val="right" w:leader="dot" w:pos="9782"/>
+        </w:tabs>
+        <w:rPr>
+          <w:noProof/>
+        </w:rPr>
+      </w:pPr>
+      <w:hyperlink w:anchor="_Toc124162470" w:history="1">
+        <w:r>
+          <w:rPr>
+            <w:rStyle w:val="Hyperlink"/>
+            <w:noProof/>
+            <w:color w:val="auto"/>
+            <w:lang w:eastAsia="en-CA"/>
+          </w:rPr>
+          <w:t>3.1.1. Motivation</w:t>
+        </w:r>
+        <w:r>
+          <w:rPr>
+            <w:noProof/>
+            <w:webHidden/>
+          </w:rPr>
+          <w:tab/>
+        </w:r>
+        <w:r>
+          <w:rPr>
+            <w:noProof/>
+            <w:webHidden/>
+          </w:rPr>
+          <w:t>26</w:t>
+        </w:r>
+      </w:hyperlink>
+    </w:p>
+    <w:p>
+      <w:pPr>
+        <w:pStyle w:val="TOC3"/>
+        <w:tabs>
+          <w:tab w:val="right" w:leader="dot" w:pos="9782"/>
+        </w:tabs>
+        <w:rPr>
+          <w:noProof/>
+        </w:rPr>
+      </w:pPr>
+      <w:hyperlink w:anchor="_Toc124162471" w:history="1">
+        <w:r>
+          <w:rPr>
+            <w:rStyle w:val="Hyperlink"/>
+            <w:noProof/>
+            <w:color w:val="auto"/>
+            <w:lang w:eastAsia="en-CA"/>
+          </w:rPr>
+          <w:t>3.1.2 General QuTiP Implementation</w:t>
+        </w:r>
+        <w:r>
+          <w:rPr>
+            <w:noProof/>
+            <w:webHidden/>
+          </w:rPr>
+          <w:tab/>
+        </w:r>
+        <w:r>
+          <w:rPr>
+            <w:noProof/>
+            <w:webHidden/>
+          </w:rPr>
+          <w:t>28</w:t>
+        </w:r>
+      </w:hyperlink>
+    </w:p>
+    <w:p>
+      <w:pPr>
+        <w:pStyle w:val="TOC2"/>
+        <w:tabs>
+          <w:tab w:val="right" w:leader="dot" w:pos="9782"/>
+        </w:tabs>
+        <w:rPr>
+          <w:noProof/>
+        </w:rPr>
+      </w:pPr>
+      <w:hyperlink w:anchor="_Toc124162472" w:history="1">
+        <w:r>
+          <w:rPr>
+            <w:rStyle w:val="Hyperlink"/>
+            <w:noProof/>
+            <w:color w:val="auto"/>
+            <w:lang w:eastAsia="en-CA"/>
+          </w:rPr>
+          <w:t>3.2 Implementation, Findings, and Analysis</w:t>
+        </w:r>
+        <w:r>
+          <w:rPr>
+            <w:noProof/>
+            <w:webHidden/>
+          </w:rPr>
+          <w:tab/>
+        </w:r>
+        <w:r>
+          <w:rPr>
+            <w:noProof/>
+            <w:webHidden/>
+          </w:rPr>
+          <w:t>29</w:t>
+        </w:r>
+      </w:hyperlink>
+    </w:p>
+    <w:p>
+      <w:pPr>
+        <w:pStyle w:val="TOC3"/>
+        <w:tabs>
+          <w:tab w:val="right" w:leader="dot" w:pos="9782"/>
+        </w:tabs>
+        <w:rPr>
+          <w:noProof/>
+        </w:rPr>
+      </w:pPr>
+      <w:hyperlink w:anchor="_Toc124162473" w:history="1">
+        <w:r>
+          <w:rPr>
+            <w:rStyle w:val="Hyperlink"/>
+            <w:noProof/>
+            <w:color w:val="auto"/>
+            <w:lang w:eastAsia="en-CA"/>
+          </w:rPr>
+          <w:t>3.2.1 Challenges</w:t>
+        </w:r>
+        <w:r>
+          <w:rPr>
+            <w:noProof/>
+            <w:webHidden/>
+          </w:rPr>
+          <w:tab/>
+        </w:r>
+        <w:r>
+          <w:rPr>
+            <w:noProof/>
+            <w:webHidden/>
+          </w:rPr>
+          <w:t>29</w:t>
+        </w:r>
+      </w:hyperlink>
+    </w:p>
+    <w:p>
+      <w:pPr>
+        <w:pStyle w:val="TOC3"/>
+        <w:tabs>
+          <w:tab w:val="right" w:leader="dot" w:pos="9782"/>
+        </w:tabs>
+        <w:rPr>
+          <w:noProof/>
+        </w:rPr>
+      </w:pPr>
+      <w:hyperlink w:anchor="_Toc124162474" w:history="1">
+        <w:r>
+          <w:rPr>
+            <w:rStyle w:val="Hyperlink"/>
+            <w:noProof/>
+            <w:color w:val="auto"/>
+            <w:lang w:eastAsia="en-CA"/>
+          </w:rPr>
+          <w:t>3.2.2 Results and their Analysis</w:t>
+        </w:r>
+        <w:r>
+          <w:rPr>
+            <w:noProof/>
+            <w:webHidden/>
+          </w:rPr>
+          <w:tab/>
+        </w:r>
+        <w:r>
+          <w:rPr>
+            <w:noProof/>
+            <w:webHidden/>
+          </w:rPr>
+          <w:t>33</w:t>
+        </w:r>
+      </w:hyperlink>
+    </w:p>
+    <w:p>
+      <w:pPr>
+        <w:pStyle w:val="TOC1"/>
+        <w:tabs>
+          <w:tab w:val="right" w:leader="dot" w:pos="9782"/>
+        </w:tabs>
+        <w:rPr>
+          <w:noProof/>
+        </w:rPr>
+      </w:pPr>
+      <w:hyperlink w:anchor="_Toc124162475" w:history="1">
+        <w:r>
+          <w:rPr>
+            <w:rStyle w:val="Hyperlink"/>
+            <w:rFonts w:eastAsia="Times New Roman"/>
+            <w:noProof/>
+            <w:color w:val="auto"/>
+            <w:lang w:eastAsia="en-CA"/>
+          </w:rPr>
+          <w:t>Chapter 4 – Conclusions and Future Considerations</w:t>
+        </w:r>
+        <w:r>
+          <w:rPr>
+            <w:noProof/>
+            <w:webHidden/>
+          </w:rPr>
+          <w:tab/>
+        </w:r>
+        <w:r>
+          <w:rPr>
+            <w:noProof/>
+            <w:webHidden/>
+          </w:rPr>
+          <w:t>35</w:t>
+        </w:r>
+      </w:hyperlink>
+    </w:p>
+    <w:p>
+      <w:pPr>
+        <w:pStyle w:val="TOC1"/>
+        <w:tabs>
+          <w:tab w:val="right" w:leader="dot" w:pos="9782"/>
+        </w:tabs>
+        <w:rPr>
+          <w:noProof/>
+        </w:rPr>
+      </w:pPr>
+      <w:hyperlink w:anchor="_Toc124162476" w:history="1">
+        <w:r>
+          <w:rPr>
+            <w:rStyle w:val="Hyperlink"/>
+            <w:rFonts w:eastAsia="Times New Roman"/>
+            <w:noProof/>
+            <w:color w:val="auto"/>
+            <w:lang w:eastAsia="en-CA"/>
+          </w:rPr>
+          <w:t>Acknowledgements</w:t>
+        </w:r>
+        <w:r>
+          <w:rPr>
+            <w:noProof/>
+            <w:webHidden/>
+          </w:rPr>
+          <w:tab/>
+        </w:r>
+        <w:r>
+          <w:rPr>
+            <w:noProof/>
+            <w:webHidden/>
+          </w:rPr>
+          <w:t>38</w:t>
+        </w:r>
+      </w:hyperlink>
+    </w:p>
+    <w:p>
+      <w:pPr>
+        <w:pStyle w:val="TOC1"/>
+        <w:tabs>
+          <w:tab w:val="right" w:leader="dot" w:pos="9782"/>
+        </w:tabs>
+        <w:rPr>
+          <w:noProof/>
+        </w:rPr>
+      </w:pPr>
+      <w:hyperlink w:anchor="_Toc124162477" w:history="1">
+        <w:r>
+          <w:rPr>
+            <w:rStyle w:val="Hyperlink"/>
+            <w:noProof/>
+            <w:color w:val="auto"/>
+          </w:rPr>
+          <w:t>Bibliography</w:t>
+        </w:r>
+        <w:r>
+          <w:rPr>
+            <w:noProof/>
+            <w:webHidden/>
+          </w:rPr>
+          <w:tab/>
+        </w:r>
+        <w:r>
+          <w:rPr>
+            <w:noProof/>
+            <w:webHidden/>
+          </w:rPr>
+          <w:t>39</w:t>
+        </w:r>
+      </w:hyperlink>
     </w:p>
     <w:p>
       <w:pPr>
@@ -1015,23 +1130,55 @@
             <w:noProof/>
             <w:color w:val="000000" w:themeColor="text1"/>
           </w:rPr>
-          <w:t>Figure 1- Which Trajectory Do We Pick?</w:t>
-        </w:r>
-        <w:r>
-          <w:rPr>
-            <w:noProof/>
-            <w:webHidden/>
-            <w:color w:val="000000" w:themeColor="text1"/>
-          </w:rPr>
-          <w:tab/>
-        </w:r>
-        <w:r>
-          <w:rPr>
-            <w:noProof/>
-            <w:webHidden/>
-            <w:color w:val="000000" w:themeColor="text1"/>
-          </w:rPr>
-          <w:t>1</w:t>
+          <w:t>Figure 1</w:t>
+        </w:r>
+        <w:r>
+          <w:rPr>
+            <w:rStyle w:val="Hyperlink"/>
+            <w:noProof/>
+            <w:color w:val="000000" w:themeColor="text1"/>
+          </w:rPr>
+          <w:t xml:space="preserve"> –</w:t>
+        </w:r>
+        <w:r>
+          <w:rPr>
+            <w:rStyle w:val="Hyperlink"/>
+            <w:noProof/>
+            <w:color w:val="000000" w:themeColor="text1"/>
+          </w:rPr>
+          <w:t xml:space="preserve"> </w:t>
+        </w:r>
+        <w:r>
+          <w:rPr>
+            <w:rStyle w:val="Hyperlink"/>
+            <w:noProof/>
+            <w:color w:val="000000" w:themeColor="text1"/>
+          </w:rPr>
+          <w:t>1.1 Spontaneous Parametric Down Conversion</w:t>
+        </w:r>
+        <w:r>
+          <w:rPr>
+            <w:rStyle w:val="Hyperlink"/>
+            <w:noProof/>
+            <w:color w:val="000000" w:themeColor="text1"/>
+          </w:rPr>
+          <w:t xml:space="preserve"> [17]</w:t>
+        </w:r>
+        <w:r>
+          <w:rPr>
+            <w:noProof/>
+            <w:webHidden/>
+            <w:color w:val="000000" w:themeColor="text1"/>
+          </w:rPr>
+          <w:tab/>
+        </w:r>
+        <w:r>
+          <w:rPr>
+            <w:noProof/>
+            <w:webHidden/>
+            <w:color w:val="000000" w:themeColor="text1"/>
+          </w:rPr>
+          <w:t>2</w:t>
         </w:r>
       </w:hyperlink>
       <w:r>
@@ -1064,23 +1211,63 @@
             <w:noProof/>
             <w:color w:val="000000" w:themeColor="text1"/>
           </w:rPr>
-          <w:t>Figure 2 - The Beat Effect [12]</w:t>
-        </w:r>
-        <w:r>
-          <w:rPr>
-            <w:noProof/>
-            <w:webHidden/>
-            <w:color w:val="000000" w:themeColor="text1"/>
-          </w:rPr>
-          <w:tab/>
-        </w:r>
-        <w:r>
-          <w:rPr>
-            <w:noProof/>
-            <w:webHidden/>
-            <w:color w:val="000000" w:themeColor="text1"/>
-          </w:rPr>
-          <w:t>2</w:t>
+          <w:t>Figure 2</w:t>
+        </w:r>
+        <w:r>
+          <w:rPr>
+            <w:rStyle w:val="Hyperlink"/>
+            <w:noProof/>
+            <w:color w:val="000000" w:themeColor="text1"/>
+          </w:rPr>
+          <w:t xml:space="preserve"> –</w:t>
+        </w:r>
+        <w:r>
+          <w:rPr>
+            <w:rStyle w:val="Hyperlink"/>
+            <w:noProof/>
+            <w:color w:val="000000" w:themeColor="text1"/>
+          </w:rPr>
+          <w:t xml:space="preserve"> </w:t>
+        </w:r>
+        <w:r>
+          <w:rPr>
+            <w:rStyle w:val="Hyperlink"/>
+            <w:noProof/>
+            <w:color w:val="000000" w:themeColor="text1"/>
+          </w:rPr>
+          <w:t xml:space="preserve">2.1.1 </w:t>
+        </w:r>
+        <w:r>
+          <w:rPr>
+            <w:rStyle w:val="Hyperlink"/>
+            <w:noProof/>
+            <w:color w:val="000000" w:themeColor="text1"/>
+          </w:rPr>
+          <w:t>T</w:t>
+        </w:r>
+        <w:r>
+          <w:rPr>
+            <w:rStyle w:val="Hyperlink"/>
+            <w:noProof/>
+            <w:color w:val="000000" w:themeColor="text1"/>
+          </w:rPr>
+          <w:t>wo State System</w:t>
+        </w:r>
+        <w:r>
+          <w:rPr>
+            <w:noProof/>
+            <w:webHidden/>
+            <w:color w:val="000000" w:themeColor="text1"/>
+          </w:rPr>
+          <w:tab/>
+        </w:r>
+        <w:r>
+          <w:rPr>
+            <w:noProof/>
+            <w:webHidden/>
+            <w:color w:val="000000" w:themeColor="text1"/>
+          </w:rPr>
+          <w:t>5</w:t>
         </w:r>
       </w:hyperlink>
     </w:p>
@@ -1106,23 +1293,31 @@
             <w:noProof/>
             <w:color w:val="000000" w:themeColor="text1"/>
           </w:rPr>
-          <w:t>Figure 3- Particle on a Spring [9]</w:t>
-        </w:r>
-        <w:r>
-          <w:rPr>
-            <w:noProof/>
-            <w:webHidden/>
-            <w:color w:val="000000" w:themeColor="text1"/>
-          </w:rPr>
-          <w:tab/>
-        </w:r>
-        <w:r>
-          <w:rPr>
-            <w:noProof/>
-            <w:webHidden/>
-            <w:color w:val="000000" w:themeColor="text1"/>
-          </w:rPr>
-          <w:t>8</w:t>
+          <w:t>Figure 3</w:t>
+        </w:r>
+        <w:r>
+          <w:rPr>
+            <w:rStyle w:val="Hyperlink"/>
+            <w:noProof/>
+            <w:color w:val="000000" w:themeColor="text1"/>
+          </w:rPr>
+          <w:t xml:space="preserve"> – 2.2.1 Toy Model</w:t>
+        </w:r>
+        <w:r>
+          <w:rPr>
+            <w:noProof/>
+            <w:webHidden/>
+            <w:color w:val="000000" w:themeColor="text1"/>
+          </w:rPr>
+          <w:tab/>
+        </w:r>
+        <w:r>
+          <w:rPr>
+            <w:noProof/>
+            <w:webHidden/>
+            <w:color w:val="000000" w:themeColor="text1"/>
+          </w:rPr>
+          <w:t>12</w:t>
         </w:r>
       </w:hyperlink>
     </w:p>
@@ -1148,7 +1343,247 @@
             <w:noProof/>
             <w:color w:val="000000" w:themeColor="text1"/>
           </w:rPr>
-          <w:t>Figure 4 - The Possible Beam Splitter Outputs [5]</w:t>
+          <w:t xml:space="preserve">Figure 4 </w:t>
+        </w:r>
+        <w:r>
+          <w:rPr>
+            <w:rStyle w:val="Hyperlink"/>
+            <w:noProof/>
+            <w:color w:val="000000" w:themeColor="text1"/>
+          </w:rPr>
+          <w:t>–</w:t>
+        </w:r>
+        <w:r>
+          <w:rPr>
+            <w:rStyle w:val="Hyperlink"/>
+            <w:noProof/>
+            <w:color w:val="000000" w:themeColor="text1"/>
+          </w:rPr>
+          <w:t xml:space="preserve"> </w:t>
+        </w:r>
+        <w:r>
+          <w:rPr>
+            <w:rStyle w:val="Hyperlink"/>
+            <w:noProof/>
+            <w:color w:val="000000" w:themeColor="text1"/>
+          </w:rPr>
+          <w:t>2.2.2 Classifying light</w:t>
+        </w:r>
+        <w:r>
+          <w:rPr>
+            <w:noProof/>
+            <w:webHidden/>
+            <w:color w:val="000000" w:themeColor="text1"/>
+          </w:rPr>
+          <w:tab/>
+        </w:r>
+      </w:hyperlink>
+      <w:r>
+        <w:rPr>
+          <w:noProof/>
+          <w:color w:val="000000" w:themeColor="text1"/>
+        </w:rPr>
+        <w:t>1</w:t>
+      </w:r>
+      <w:r>
+        <w:rPr>
+          <w:noProof/>
+          <w:color w:val="000000" w:themeColor="text1"/>
+        </w:rPr>
+        <w:t>4</w:t>
+      </w:r>
+    </w:p>
+    <w:p>
+      <w:pPr>
+        <w:pStyle w:val="TableofFigures"/>
+        <w:tabs>
+          <w:tab w:val="right" w:leader="dot" w:pos="9350"/>
+        </w:tabs>
+        <w:spacing w:line="360" w:lineRule="auto"/>
+        <w:rPr>
+          <w:rFonts w:asciiTheme="minorHAnsi" w:eastAsiaTheme="minorEastAsia" w:hAnsiTheme="minorHAnsi"/>
+          <w:noProof/>
+          <w:color w:val="000000" w:themeColor="text1"/>
+          <w:sz w:val="22"/>
+          <w:lang w:eastAsia="en-CA"/>
+        </w:rPr>
+      </w:pPr>
+      <w:hyperlink w:anchor="_Toc113029580" w:history="1">
+        <w:r>
+          <w:rPr>
+            <w:rStyle w:val="Hyperlink"/>
+            <w:noProof/>
+            <w:color w:val="000000" w:themeColor="text1"/>
+          </w:rPr>
+          <w:t xml:space="preserve">Figure 5 </w:t>
+        </w:r>
+        <w:r>
+          <w:rPr>
+            <w:rStyle w:val="Hyperlink"/>
+            <w:noProof/>
+            <w:color w:val="000000" w:themeColor="text1"/>
+          </w:rPr>
+          <w:t>–</w:t>
+        </w:r>
+        <w:r>
+          <w:rPr>
+            <w:rStyle w:val="Hyperlink"/>
+            <w:noProof/>
+            <w:color w:val="000000" w:themeColor="text1"/>
+          </w:rPr>
+          <w:t xml:space="preserve"> </w:t>
+        </w:r>
+        <w:r>
+          <w:rPr>
+            <w:rStyle w:val="Hyperlink"/>
+            <w:noProof/>
+            <w:color w:val="000000" w:themeColor="text1"/>
+          </w:rPr>
+          <w:t>2.2.3 Classifying Sub-Poissonian Light</w:t>
+        </w:r>
+        <w:r>
+          <w:rPr>
+            <w:noProof/>
+            <w:webHidden/>
+            <w:color w:val="000000" w:themeColor="text1"/>
+          </w:rPr>
+          <w:tab/>
+        </w:r>
+      </w:hyperlink>
+      <w:r>
+        <w:rPr>
+          <w:noProof/>
+          <w:color w:val="000000" w:themeColor="text1"/>
+        </w:rPr>
+        <w:t>1</w:t>
+      </w:r>
+      <w:r>
+        <w:rPr>
+          <w:noProof/>
+          <w:color w:val="000000" w:themeColor="text1"/>
+        </w:rPr>
+        <w:t>5</w:t>
+      </w:r>
+    </w:p>
+    <w:p>
+      <w:pPr>
+        <w:pStyle w:val="TableofFigures"/>
+        <w:tabs>
+          <w:tab w:val="right" w:leader="dot" w:pos="9350"/>
+        </w:tabs>
+        <w:spacing w:line="360" w:lineRule="auto"/>
+        <w:rPr>
+          <w:rFonts w:asciiTheme="minorHAnsi" w:eastAsiaTheme="minorEastAsia" w:hAnsiTheme="minorHAnsi"/>
+          <w:noProof/>
+          <w:color w:val="000000" w:themeColor="text1"/>
+          <w:sz w:val="22"/>
+          <w:lang w:eastAsia="en-CA"/>
+        </w:rPr>
+      </w:pPr>
+      <w:hyperlink w:anchor="_Toc113029581" w:history="1">
+        <w:r>
+          <w:rPr>
+            <w:rStyle w:val="Hyperlink"/>
+            <w:noProof/>
+            <w:color w:val="000000" w:themeColor="text1"/>
+          </w:rPr>
+          <w:t xml:space="preserve">Figure 6 </w:t>
+        </w:r>
+        <w:r>
+          <w:rPr>
+            <w:rStyle w:val="Hyperlink"/>
+            <w:noProof/>
+            <w:color w:val="000000" w:themeColor="text1"/>
+          </w:rPr>
+          <w:t>–</w:t>
+        </w:r>
+        <w:r>
+          <w:rPr>
+            <w:rStyle w:val="Hyperlink"/>
+            <w:noProof/>
+            <w:color w:val="000000" w:themeColor="text1"/>
+          </w:rPr>
+          <w:t xml:space="preserve"> </w:t>
+        </w:r>
+        <w:r>
+          <w:rPr>
+            <w:rStyle w:val="Hyperlink"/>
+            <w:noProof/>
+            <w:color w:val="000000" w:themeColor="text1"/>
+          </w:rPr>
+          <w:t>2.3.1 Bandgap</w:t>
+        </w:r>
+        <w:r>
+          <w:rPr>
+            <w:noProof/>
+            <w:webHidden/>
+            <w:color w:val="000000" w:themeColor="text1"/>
+          </w:rPr>
+          <w:tab/>
+        </w:r>
+      </w:hyperlink>
+      <w:r>
+        <w:rPr>
+          <w:noProof/>
+          <w:color w:val="000000" w:themeColor="text1"/>
+        </w:rPr>
+        <w:t>1</w:t>
+      </w:r>
+      <w:r>
+        <w:rPr>
+          <w:noProof/>
+          <w:color w:val="000000" w:themeColor="text1"/>
+        </w:rPr>
+        <w:t>6</w:t>
+      </w:r>
+    </w:p>
+    <w:p>
+      <w:pPr>
+        <w:pStyle w:val="TableofFigures"/>
+        <w:tabs>
+          <w:tab w:val="right" w:leader="dot" w:pos="9350"/>
+        </w:tabs>
+        <w:spacing w:line="360" w:lineRule="auto"/>
+        <w:rPr>
+          <w:rFonts w:asciiTheme="minorHAnsi" w:eastAsiaTheme="minorEastAsia" w:hAnsiTheme="minorHAnsi"/>
+          <w:noProof/>
+          <w:color w:val="000000" w:themeColor="text1"/>
+          <w:sz w:val="22"/>
+          <w:lang w:eastAsia="en-CA"/>
+        </w:rPr>
+      </w:pPr>
+      <w:hyperlink w:anchor="_Toc113029582" w:history="1">
+        <w:r>
+          <w:rPr>
+            <w:rStyle w:val="Hyperlink"/>
+            <w:noProof/>
+            <w:color w:val="000000" w:themeColor="text1"/>
+          </w:rPr>
+          <w:t xml:space="preserve">Figure 7 </w:t>
+        </w:r>
+        <w:r>
+          <w:rPr>
+            <w:rStyle w:val="Hyperlink"/>
+            <w:noProof/>
+            <w:color w:val="000000" w:themeColor="text1"/>
+          </w:rPr>
+          <w:t>–</w:t>
+        </w:r>
+        <w:r>
+          <w:rPr>
+            <w:rStyle w:val="Hyperlink"/>
+            <w:noProof/>
+            <w:color w:val="000000" w:themeColor="text1"/>
+          </w:rPr>
+          <w:t xml:space="preserve"> </w:t>
+        </w:r>
+        <w:r>
+          <w:rPr>
+            <w:rStyle w:val="Hyperlink"/>
+            <w:noProof/>
+            <w:color w:val="000000" w:themeColor="text1"/>
+          </w:rPr>
+          <w:t>2.3.2 Core-Shell Quantum Dot</w:t>
         </w:r>
         <w:r>
           <w:rPr>
@@ -1175,6 +1610,69 @@
         </w:tabs>
         <w:spacing w:line="360" w:lineRule="auto"/>
         <w:rPr>
+          <w:noProof/>
+          <w:color w:val="000000" w:themeColor="text1"/>
+        </w:rPr>
+      </w:pPr>
+      <w:hyperlink w:anchor="_Toc113029583" w:history="1">
+        <w:r>
+          <w:rPr>
+            <w:rStyle w:val="Hyperlink"/>
+            <w:noProof/>
+            <w:color w:val="000000" w:themeColor="text1"/>
+          </w:rPr>
+          <w:t xml:space="preserve">Figure 8 </w:t>
+        </w:r>
+        <w:r>
+          <w:rPr>
+            <w:rStyle w:val="Hyperlink"/>
+            <w:noProof/>
+            <w:color w:val="000000" w:themeColor="text1"/>
+          </w:rPr>
+          <w:t>–</w:t>
+        </w:r>
+        <w:r>
+          <w:rPr>
+            <w:rStyle w:val="Hyperlink"/>
+            <w:noProof/>
+            <w:color w:val="000000" w:themeColor="text1"/>
+          </w:rPr>
+          <w:t xml:space="preserve"> </w:t>
+        </w:r>
+        <w:r>
+          <w:rPr>
+            <w:rStyle w:val="Hyperlink"/>
+            <w:noProof/>
+            <w:color w:val="000000" w:themeColor="text1"/>
+          </w:rPr>
+          <w:t>2.3.3 Radiative Recombination</w:t>
+        </w:r>
+        <w:r>
+          <w:rPr>
+            <w:noProof/>
+            <w:webHidden/>
+            <w:color w:val="000000" w:themeColor="text1"/>
+          </w:rPr>
+          <w:tab/>
+        </w:r>
+        <w:r>
+          <w:rPr>
+            <w:noProof/>
+            <w:webHidden/>
+            <w:color w:val="000000" w:themeColor="text1"/>
+          </w:rPr>
+          <w:t>17</w:t>
+        </w:r>
+      </w:hyperlink>
+    </w:p>
+    <w:p>
+      <w:pPr>
+        <w:pStyle w:val="TableofFigures"/>
+        <w:tabs>
+          <w:tab w:val="right" w:leader="dot" w:pos="9350"/>
+        </w:tabs>
+        <w:spacing w:line="360" w:lineRule="auto"/>
+        <w:rPr>
           <w:rFonts w:asciiTheme="minorHAnsi" w:eastAsiaTheme="minorEastAsia" w:hAnsiTheme="minorHAnsi"/>
           <w:noProof/>
           <w:color w:val="000000" w:themeColor="text1"/>
@@ -1182,22 +1680,70 @@
           <w:lang w:eastAsia="en-CA"/>
         </w:rPr>
       </w:pPr>
-      <w:hyperlink w:anchor="_Toc113029580" w:history="1">
-        <w:r>
-          <w:rPr>
-            <w:rStyle w:val="Hyperlink"/>
-            <w:noProof/>
-            <w:color w:val="000000" w:themeColor="text1"/>
-          </w:rPr>
-          <w:t>Figure 5 - Experimental Setup [11]</w:t>
-        </w:r>
-        <w:r>
-          <w:rPr>
-            <w:noProof/>
-            <w:webHidden/>
-            <w:color w:val="000000" w:themeColor="text1"/>
-          </w:rPr>
-          <w:tab/>
+      <w:hyperlink w:anchor="_Toc113029576" w:history="1">
+        <w:r>
+          <w:rPr>
+            <w:rStyle w:val="Hyperlink"/>
+            <w:noProof/>
+            <w:color w:val="000000" w:themeColor="text1"/>
+          </w:rPr>
+          <w:t xml:space="preserve">Figure </w:t>
+        </w:r>
+        <w:r>
+          <w:rPr>
+            <w:rStyle w:val="Hyperlink"/>
+            <w:noProof/>
+            <w:color w:val="000000" w:themeColor="text1"/>
+          </w:rPr>
+          <w:t xml:space="preserve">9 </w:t>
+        </w:r>
+        <w:r>
+          <w:rPr>
+            <w:rStyle w:val="Hyperlink"/>
+            <w:noProof/>
+            <w:color w:val="000000" w:themeColor="text1"/>
+          </w:rPr>
+          <w:t>–</w:t>
+        </w:r>
+        <w:r>
+          <w:rPr>
+            <w:rStyle w:val="Hyperlink"/>
+            <w:noProof/>
+            <w:color w:val="000000" w:themeColor="text1"/>
+          </w:rPr>
+          <w:t xml:space="preserve"> </w:t>
+        </w:r>
+        <w:r>
+          <w:rPr>
+            <w:rStyle w:val="Hyperlink"/>
+            <w:noProof/>
+            <w:color w:val="000000" w:themeColor="text1"/>
+          </w:rPr>
+          <w:t>2.3.4 Biexciton-Exciton Cascade</w:t>
+        </w:r>
+        <w:r>
+          <w:rPr>
+            <w:rStyle w:val="Hyperlink"/>
+            <w:noProof/>
+            <w:color w:val="000000" w:themeColor="text1"/>
+          </w:rPr>
+          <w:t xml:space="preserve"> [1]</w:t>
+        </w:r>
+        <w:r>
+          <w:rPr>
+            <w:noProof/>
+            <w:webHidden/>
+            <w:color w:val="000000" w:themeColor="text1"/>
+          </w:rPr>
+          <w:tab/>
+        </w:r>
+        <w:r>
+          <w:rPr>
+            <w:noProof/>
+            <w:webHidden/>
+            <w:color w:val="000000" w:themeColor="text1"/>
+          </w:rPr>
+          <w:t>1</w:t>
         </w:r>
       </w:hyperlink>
       <w:r>
@@ -1205,7 +1751,14 @@
           <w:noProof/>
           <w:color w:val="000000" w:themeColor="text1"/>
         </w:rPr>
-        <w:t>18</w:t>
+        <w:t>7</w:t>
+      </w:r>
+      <w:r>
+        <w:rPr>
+          <w:noProof/>
+          <w:color w:val="000000" w:themeColor="text1"/>
+        </w:rPr>
+        <w:t xml:space="preserve"> </w:t>
       </w:r>
     </w:p>
     <w:p>
@@ -1223,22 +1776,78 @@
           <w:lang w:eastAsia="en-CA"/>
         </w:rPr>
       </w:pPr>
-      <w:hyperlink w:anchor="_Toc113029581" w:history="1">
-        <w:r>
-          <w:rPr>
-            <w:rStyle w:val="Hyperlink"/>
-            <w:noProof/>
-            <w:color w:val="000000" w:themeColor="text1"/>
-          </w:rPr>
-          <w:t>Figure 6 - The HOM Dip [6]</w:t>
-        </w:r>
-        <w:r>
-          <w:rPr>
-            <w:noProof/>
-            <w:webHidden/>
-            <w:color w:val="000000" w:themeColor="text1"/>
-          </w:rPr>
-          <w:tab/>
+      <w:hyperlink w:anchor="_Toc113029577" w:history="1">
+        <w:r>
+          <w:rPr>
+            <w:rStyle w:val="Hyperlink"/>
+            <w:noProof/>
+            <w:color w:val="000000" w:themeColor="text1"/>
+          </w:rPr>
+          <w:t xml:space="preserve">Figure </w:t>
+        </w:r>
+        <w:r>
+          <w:rPr>
+            <w:rStyle w:val="Hyperlink"/>
+            <w:noProof/>
+            <w:color w:val="000000" w:themeColor="text1"/>
+          </w:rPr>
+          <w:t>10</w:t>
+        </w:r>
+        <w:r>
+          <w:rPr>
+            <w:rStyle w:val="Hyperlink"/>
+            <w:noProof/>
+            <w:color w:val="000000" w:themeColor="text1"/>
+          </w:rPr>
+          <w:t xml:space="preserve"> </w:t>
+        </w:r>
+        <w:r>
+          <w:rPr>
+            <w:rStyle w:val="Hyperlink"/>
+            <w:noProof/>
+            <w:color w:val="000000" w:themeColor="text1"/>
+          </w:rPr>
+          <w:t>–</w:t>
+        </w:r>
+        <w:r>
+          <w:rPr>
+            <w:rStyle w:val="Hyperlink"/>
+            <w:noProof/>
+            <w:color w:val="000000" w:themeColor="text1"/>
+          </w:rPr>
+          <w:t xml:space="preserve"> </w:t>
+        </w:r>
+        <w:r>
+          <w:rPr>
+            <w:rStyle w:val="Hyperlink"/>
+            <w:noProof/>
+            <w:color w:val="000000" w:themeColor="text1"/>
+          </w:rPr>
+          <w:t>2.3.5 Reimer Group Quantum Dot</w:t>
+        </w:r>
+        <w:r>
+          <w:rPr>
+            <w:rStyle w:val="Hyperlink"/>
+            <w:noProof/>
+            <w:color w:val="000000" w:themeColor="text1"/>
+          </w:rPr>
+          <w:t xml:space="preserve"> [1]</w:t>
+        </w:r>
+        <w:r>
+          <w:rPr>
+            <w:noProof/>
+            <w:webHidden/>
+            <w:color w:val="000000" w:themeColor="text1"/>
+          </w:rPr>
+          <w:tab/>
+        </w:r>
+        <w:r>
+          <w:rPr>
+            <w:noProof/>
+            <w:webHidden/>
+            <w:color w:val="000000" w:themeColor="text1"/>
+          </w:rPr>
+          <w:t>2</w:t>
         </w:r>
       </w:hyperlink>
       <w:r>
@@ -1246,7 +1855,7 @@
           <w:noProof/>
           <w:color w:val="000000" w:themeColor="text1"/>
         </w:rPr>
-        <w:t>18</w:t>
+        <w:t>0</w:t>
       </w:r>
     </w:p>
     <w:p>
@@ -1264,14 +1873,112 @@
           <w:lang w:eastAsia="en-CA"/>
         </w:rPr>
       </w:pPr>
-      <w:hyperlink w:anchor="_Toc113029582" w:history="1">
-        <w:r>
-          <w:rPr>
-            <w:rStyle w:val="Hyperlink"/>
-            <w:noProof/>
-            <w:color w:val="000000" w:themeColor="text1"/>
-          </w:rPr>
-          <w:t>Figure 7 - Second Order Correlation Function</w:t>
+      <w:hyperlink w:anchor="_Toc113029578" w:history="1">
+        <w:r>
+          <w:rPr>
+            <w:rStyle w:val="Hyperlink"/>
+            <w:noProof/>
+            <w:color w:val="000000" w:themeColor="text1"/>
+          </w:rPr>
+          <w:t xml:space="preserve">Figure </w:t>
+        </w:r>
+        <w:r>
+          <w:rPr>
+            <w:rStyle w:val="Hyperlink"/>
+            <w:noProof/>
+            <w:color w:val="000000" w:themeColor="text1"/>
+          </w:rPr>
+          <w:t>11 – 2.4.1 Hilbert Spaces</w:t>
+        </w:r>
+        <w:r>
+          <w:rPr>
+            <w:noProof/>
+            <w:webHidden/>
+            <w:color w:val="000000" w:themeColor="text1"/>
+          </w:rPr>
+          <w:tab/>
+        </w:r>
+        <w:r>
+          <w:rPr>
+            <w:noProof/>
+            <w:webHidden/>
+            <w:color w:val="000000" w:themeColor="text1"/>
+          </w:rPr>
+          <w:t>21</w:t>
+        </w:r>
+      </w:hyperlink>
+    </w:p>
+    <w:p>
+      <w:pPr>
+        <w:pStyle w:val="TableofFigures"/>
+        <w:tabs>
+          <w:tab w:val="right" w:leader="dot" w:pos="9350"/>
+        </w:tabs>
+        <w:spacing w:line="360" w:lineRule="auto"/>
+        <w:rPr>
+          <w:rFonts w:asciiTheme="minorHAnsi" w:eastAsiaTheme="minorEastAsia" w:hAnsiTheme="minorHAnsi"/>
+          <w:noProof/>
+          <w:color w:val="000000" w:themeColor="text1"/>
+          <w:sz w:val="22"/>
+          <w:lang w:eastAsia="en-CA"/>
+        </w:rPr>
+      </w:pPr>
+      <w:hyperlink w:anchor="_Toc113029579" w:history="1">
+        <w:r>
+          <w:rPr>
+            <w:rStyle w:val="Hyperlink"/>
+            <w:noProof/>
+            <w:color w:val="000000" w:themeColor="text1"/>
+          </w:rPr>
+          <w:t xml:space="preserve">Figure </w:t>
+        </w:r>
+        <w:r>
+          <w:rPr>
+            <w:rStyle w:val="Hyperlink"/>
+            <w:noProof/>
+            <w:color w:val="000000" w:themeColor="text1"/>
+          </w:rPr>
+          <w:t>12</w:t>
+        </w:r>
+        <w:r>
+          <w:rPr>
+            <w:rStyle w:val="Hyperlink"/>
+            <w:noProof/>
+            <w:color w:val="000000" w:themeColor="text1"/>
+          </w:rPr>
+          <w:t xml:space="preserve"> </w:t>
+        </w:r>
+        <w:r>
+          <w:rPr>
+            <w:rStyle w:val="Hyperlink"/>
+            <w:noProof/>
+            <w:color w:val="000000" w:themeColor="text1"/>
+          </w:rPr>
+          <w:t>–</w:t>
+        </w:r>
+        <w:r>
+          <w:rPr>
+            <w:rStyle w:val="Hyperlink"/>
+            <w:noProof/>
+            <w:color w:val="000000" w:themeColor="text1"/>
+          </w:rPr>
+          <w:t xml:space="preserve"> </w:t>
+        </w:r>
+        <w:r>
+          <w:rPr>
+            <w:rStyle w:val="Hyperlink"/>
+            <w:noProof/>
+            <w:color w:val="000000" w:themeColor="text1"/>
+          </w:rPr>
+          <w:t xml:space="preserve">3.1.1 </w:t>
+        </w:r>
+        <w:r>
+          <w:rPr>
+            <w:rStyle w:val="Hyperlink"/>
+            <w:noProof/>
+            <w:color w:val="000000" w:themeColor="text1"/>
+          </w:rPr>
+          <w:t>Pennacchietti Experimental Data and Fit</w:t>
         </w:r>
         <w:r>
           <w:rPr>
@@ -1305,30 +2012,62 @@
           <w:lang w:eastAsia="en-CA"/>
         </w:rPr>
       </w:pPr>
-      <w:hyperlink w:anchor="_Toc113029583" w:history="1">
-        <w:r>
-          <w:rPr>
-            <w:rStyle w:val="Hyperlink"/>
-            <w:noProof/>
-            <w:color w:val="000000" w:themeColor="text1"/>
-          </w:rPr>
-          <w:t>Figure 8 - Probability Distribution for Two Gaussian Photons with a Pulse Width of 2</w:t>
-        </w:r>
-        <w:r>
-          <w:rPr>
-            <w:noProof/>
-            <w:webHidden/>
-            <w:color w:val="000000" w:themeColor="text1"/>
-          </w:rPr>
-          <w:tab/>
-        </w:r>
-        <w:r>
-          <w:rPr>
-            <w:noProof/>
-            <w:webHidden/>
-            <w:color w:val="000000" w:themeColor="text1"/>
-          </w:rPr>
-          <w:t>2</w:t>
+      <w:hyperlink w:anchor="_Toc113029580" w:history="1">
+        <w:r>
+          <w:rPr>
+            <w:rStyle w:val="Hyperlink"/>
+            <w:noProof/>
+            <w:color w:val="000000" w:themeColor="text1"/>
+          </w:rPr>
+          <w:t>Figure</w:t>
+        </w:r>
+        <w:r>
+          <w:rPr>
+            <w:rStyle w:val="Hyperlink"/>
+            <w:noProof/>
+            <w:color w:val="000000" w:themeColor="text1"/>
+          </w:rPr>
+          <w:t xml:space="preserve"> 13</w:t>
+        </w:r>
+        <w:r>
+          <w:rPr>
+            <w:rStyle w:val="Hyperlink"/>
+            <w:noProof/>
+            <w:color w:val="000000" w:themeColor="text1"/>
+          </w:rPr>
+          <w:t xml:space="preserve"> </w:t>
+        </w:r>
+        <w:r>
+          <w:rPr>
+            <w:rStyle w:val="Hyperlink"/>
+            <w:noProof/>
+            <w:color w:val="000000" w:themeColor="text1"/>
+          </w:rPr>
+          <w:t>–</w:t>
+        </w:r>
+        <w:r>
+          <w:rPr>
+            <w:rStyle w:val="Hyperlink"/>
+            <w:noProof/>
+            <w:color w:val="000000" w:themeColor="text1"/>
+          </w:rPr>
+          <w:t xml:space="preserve"> </w:t>
+        </w:r>
+        <w:r>
+          <w:rPr>
+            <w:rStyle w:val="Hyperlink"/>
+            <w:noProof/>
+            <w:color w:val="000000" w:themeColor="text1"/>
+          </w:rPr>
+          <w:t xml:space="preserve">3.2.1 Initial Curve </w:t>
+        </w:r>
+        <w:r>
+          <w:rPr>
+            <w:noProof/>
+            <w:webHidden/>
+            <w:color w:val="000000" w:themeColor="text1"/>
+          </w:rPr>
+          <w:tab/>
         </w:r>
       </w:hyperlink>
       <w:r>
@@ -1336,9 +2075,91 @@
           <w:noProof/>
           <w:color w:val="000000" w:themeColor="text1"/>
         </w:rPr>
-        <w:t>6</w:t>
+        <w:t>32</w:t>
       </w:r>
     </w:p>
+    <w:p>
+      <w:pPr>
+        <w:pStyle w:val="TableofFigures"/>
+        <w:tabs>
+          <w:tab w:val="right" w:leader="dot" w:pos="9350"/>
+        </w:tabs>
+        <w:spacing w:line="360" w:lineRule="auto"/>
+        <w:rPr>
+          <w:rFonts w:asciiTheme="minorHAnsi" w:eastAsiaTheme="minorEastAsia" w:hAnsiTheme="minorHAnsi"/>
+          <w:noProof/>
+          <w:color w:val="000000" w:themeColor="text1"/>
+          <w:sz w:val="22"/>
+          <w:lang w:eastAsia="en-CA"/>
+        </w:rPr>
+      </w:pPr>
+      <w:hyperlink w:anchor="_Toc113029581" w:history="1">
+        <w:r>
+          <w:rPr>
+            <w:rStyle w:val="Hyperlink"/>
+            <w:noProof/>
+            <w:color w:val="000000" w:themeColor="text1"/>
+          </w:rPr>
+          <w:t xml:space="preserve">Figure </w:t>
+        </w:r>
+        <w:r>
+          <w:rPr>
+            <w:rStyle w:val="Hyperlink"/>
+            <w:noProof/>
+            <w:color w:val="000000" w:themeColor="text1"/>
+          </w:rPr>
+          <w:t>14</w:t>
+        </w:r>
+        <w:r>
+          <w:rPr>
+            <w:rStyle w:val="Hyperlink"/>
+            <w:noProof/>
+            <w:color w:val="000000" w:themeColor="text1"/>
+          </w:rPr>
+          <w:t xml:space="preserve"> </w:t>
+        </w:r>
+        <w:r>
+          <w:rPr>
+            <w:rStyle w:val="Hyperlink"/>
+            <w:noProof/>
+            <w:color w:val="000000" w:themeColor="text1"/>
+          </w:rPr>
+          <w:t>–</w:t>
+        </w:r>
+        <w:r>
+          <w:rPr>
+            <w:rStyle w:val="Hyperlink"/>
+            <w:noProof/>
+            <w:color w:val="000000" w:themeColor="text1"/>
+          </w:rPr>
+          <w:t xml:space="preserve"> </w:t>
+        </w:r>
+        <w:r>
+          <w:rPr>
+            <w:rStyle w:val="Hyperlink"/>
+            <w:noProof/>
+            <w:color w:val="000000" w:themeColor="text1"/>
+          </w:rPr>
+          <w:t>3.2.2.1-3 Results of Model (ground, exciton and biexciton respectively)</w:t>
+        </w:r>
+        <w:r>
+          <w:rPr>
+            <w:noProof/>
+            <w:webHidden/>
+            <w:color w:val="000000" w:themeColor="text1"/>
+          </w:rPr>
+          <w:tab/>
+        </w:r>
+      </w:hyperlink>
+      <w:r>
+        <w:rPr>
+          <w:noProof/>
+          <w:color w:val="000000" w:themeColor="text1"/>
+        </w:rPr>
+        <w:t>34</w:t>
+      </w:r>
+    </w:p>
+    <w:p/>
     <w:p>
       <w:pPr>
         <w:rPr>
@@ -1898,7 +2719,6 @@
   <w:style w:type="character" w:default="1" w:styleId="DefaultParagraphFont">
     <w:name w:val="Default Paragraph Font"/>
     <w:uiPriority w:val="1"/>
-    <w:semiHidden/>
     <w:unhideWhenUsed/>
   </w:style>
   <w:style w:type="table" w:default="1" w:styleId="TableNormal">
@@ -2070,6 +2890,18 @@
     <w:rPr>
       <w:rFonts w:ascii="Times New Roman" w:hAnsi="Times New Roman"/>
       <w:sz w:val="24"/>
+    </w:rPr>
+  </w:style>
+  <w:style w:type="character" w:styleId="FollowedHyperlink">
+    <w:name w:val="FollowedHyperlink"/>
+    <w:basedOn w:val="DefaultParagraphFont"/>
+    <w:uiPriority w:val="99"/>
+    <w:semiHidden/>
+    <w:unhideWhenUsed/>
+    <w:rsid w:val="00BE04B0"/>
+    <w:rPr>
+      <w:color w:val="954F72" w:themeColor="followedHyperlink"/>
+      <w:u w:val="single"/>
     </w:rPr>
   </w:style>
 </w:styles>

</xml_diff>

<commit_message>
Grammar check for abstract
</commit_message>
<xml_diff>
--- a/Thesis Roman Numerals.docx
+++ b/Thesis Roman Numerals.docx
@@ -37,7 +37,31 @@
           <w:lang w:eastAsia="en-CA"/>
         </w:rPr>
         <w:tab/>
-        <w:t xml:space="preserve">In this thesis we sought to methodically confirm the quantum nature of the quantum dot, for which our mode of confirmation was not the usual entanglement, but rather in the detection of Rabi oscillations. Motivated by the statistical description of photons and the mechanism and structure behind the quantum dot a rationale for expecting Rabi oscillations is developed, along with a theoretical understanding for Rabi oscillations which include a model used at present. Furthermore, we wished to fine tune this model, by including dampening mechanisms detailed by Huber et. al. in Coherence and Degree of Time-Bin Entanglement from Quantum Dots. The suggested </w:t>
+        <w:t>In this thesis we sought to methodically confirm the quantum nature of the quantum dot, for which our mode of confirmation was not the usual entanglement, but rather in the detection of Rabi oscillations. Motivated by the statistical description of photons and the mechanism and structure behind the quantum dot</w:t>
+      </w:r>
+      <w:r>
+        <w:rPr>
+          <w:lang w:eastAsia="en-CA"/>
+        </w:rPr>
+        <w:t>.</w:t>
+      </w:r>
+      <w:r>
+        <w:rPr>
+          <w:lang w:eastAsia="en-CA"/>
+        </w:rPr>
+        <w:t xml:space="preserve"> </w:t>
+      </w:r>
+      <w:r>
+        <w:rPr>
+          <w:lang w:eastAsia="en-CA"/>
+        </w:rPr>
+        <w:t>A</w:t>
+      </w:r>
+      <w:r>
+        <w:rPr>
+          <w:lang w:eastAsia="en-CA"/>
+        </w:rPr>
+        <w:t xml:space="preserve"> rationale for expecting Rabi oscillations is developed, along with a theoretical understanding for Rabi oscillations which include a model used at present. Furthermore, we wished to fine tune this model, by including dampening mechanisms detailed by Huber et. al. in Coherence and Degree of Time-Bin Entanglement from Quantum Dots. The suggested </w:t>
       </w:r>
       <w:proofErr w:type="spellStart"/>
       <w:r>
@@ -396,6 +420,12 @@
             <w:webHidden/>
           </w:rPr>
           <w:instrText xml:space="preserve"> PAGEREF _Toc124162460 \h </w:instrText>
+        </w:r>
+        <w:r>
+          <w:rPr>
+            <w:noProof/>
+            <w:webHidden/>
+          </w:rPr>
         </w:r>
         <w:r>
           <w:rPr>
@@ -2719,6 +2749,7 @@
   <w:style w:type="character" w:default="1" w:styleId="DefaultParagraphFont">
     <w:name w:val="Default Paragraph Font"/>
     <w:uiPriority w:val="1"/>
+    <w:semiHidden/>
     <w:unhideWhenUsed/>
   </w:style>
   <w:style w:type="table" w:default="1" w:styleId="TableNormal">
@@ -2902,6 +2933,72 @@
     <w:rPr>
       <w:color w:val="954F72" w:themeColor="followedHyperlink"/>
       <w:u w:val="single"/>
+    </w:rPr>
+  </w:style>
+  <w:style w:type="character" w:styleId="CommentReference">
+    <w:name w:val="annotation reference"/>
+    <w:basedOn w:val="DefaultParagraphFont"/>
+    <w:uiPriority w:val="99"/>
+    <w:semiHidden/>
+    <w:unhideWhenUsed/>
+    <w:rsid w:val="00360D1B"/>
+    <w:rPr>
+      <w:sz w:val="16"/>
+      <w:szCs w:val="16"/>
+    </w:rPr>
+  </w:style>
+  <w:style w:type="paragraph" w:styleId="CommentText">
+    <w:name w:val="annotation text"/>
+    <w:basedOn w:val="Normal"/>
+    <w:link w:val="CommentTextChar"/>
+    <w:uiPriority w:val="99"/>
+    <w:unhideWhenUsed/>
+    <w:rsid w:val="00360D1B"/>
+    <w:pPr>
+      <w:spacing w:line="240" w:lineRule="auto"/>
+    </w:pPr>
+    <w:rPr>
+      <w:sz w:val="20"/>
+      <w:szCs w:val="20"/>
+    </w:rPr>
+  </w:style>
+  <w:style w:type="character" w:customStyle="1" w:styleId="CommentTextChar">
+    <w:name w:val="Comment Text Char"/>
+    <w:basedOn w:val="DefaultParagraphFont"/>
+    <w:link w:val="CommentText"/>
+    <w:uiPriority w:val="99"/>
+    <w:rsid w:val="00360D1B"/>
+    <w:rPr>
+      <w:sz w:val="20"/>
+      <w:szCs w:val="20"/>
+    </w:rPr>
+  </w:style>
+  <w:style w:type="paragraph" w:styleId="CommentSubject">
+    <w:name w:val="annotation subject"/>
+    <w:basedOn w:val="CommentText"/>
+    <w:next w:val="CommentText"/>
+    <w:link w:val="CommentSubjectChar"/>
+    <w:uiPriority w:val="99"/>
+    <w:semiHidden/>
+    <w:unhideWhenUsed/>
+    <w:rsid w:val="00360D1B"/>
+    <w:rPr>
+      <w:b/>
+      <w:bCs/>
+    </w:rPr>
+  </w:style>
+  <w:style w:type="character" w:customStyle="1" w:styleId="CommentSubjectChar">
+    <w:name w:val="Comment Subject Char"/>
+    <w:basedOn w:val="CommentTextChar"/>
+    <w:link w:val="CommentSubject"/>
+    <w:uiPriority w:val="99"/>
+    <w:semiHidden/>
+    <w:rsid w:val="00360D1B"/>
+    <w:rPr>
+      <w:b/>
+      <w:bCs/>
+      <w:sz w:val="20"/>
+      <w:szCs w:val="20"/>
     </w:rPr>
   </w:style>
 </w:styles>

</xml_diff>